<commit_message>
Combined examples & in-text into single file
</commit_message>
<xml_diff>
--- a/APA_inTextCitations_7.0.docx
+++ b/APA_inTextCitations_7.0.docx
@@ -303,12 +303,7 @@
         <w:t xml:space="preserve">APA </w:t>
       </w:r>
       <w:r>
-        <w:t>cit</w:t>
-      </w:r>
-      <w:bookmarkStart w:id="0" w:name="_GoBack"/>
-      <w:bookmarkEnd w:id="0"/>
-      <w:r>
-        <w:t xml:space="preserve">ations </w:t>
+        <w:t xml:space="preserve">citations </w:t>
       </w:r>
       <w:r>
         <w:t xml:space="preserve">require the </w:t>
@@ -933,6 +928,24 @@
               </w:rPr>
               <w:t>(1), 38-51.</w:t>
             </w:r>
+            <w:r>
+              <w:rPr>
+                <w:rFonts w:ascii="Courier New" w:hAnsi="Courier New" w:cs="Courier New"/>
+                <w:noProof/>
+                <w:sz w:val="18"/>
+                <w:szCs w:val="18"/>
+              </w:rPr>
+              <w:t xml:space="preserve"> </w:t>
+            </w:r>
+            <w:r>
+              <w:rPr>
+                <w:rFonts w:ascii="Courier New" w:hAnsi="Courier New" w:cs="Courier New"/>
+                <w:noProof/>
+                <w:sz w:val="18"/>
+                <w:szCs w:val="18"/>
+              </w:rPr>
+              <w:t>https://doi.org/10.1525/aa.2006.108.1.38</w:t>
+            </w:r>
           </w:p>
         </w:tc>
         <w:tc>
@@ -957,6 +970,44 @@
                 <w:szCs w:val="20"/>
               </w:rPr>
               <w:t>(Merry, 2006)</w:t>
+            </w:r>
+          </w:p>
+          <w:p>
+            <w:pPr>
+              <w:rPr>
+                <w:rFonts w:ascii="Courier New" w:hAnsi="Courier New" w:cs="Courier New"/>
+                <w:noProof/>
+                <w:sz w:val="20"/>
+                <w:szCs w:val="20"/>
+              </w:rPr>
+            </w:pPr>
+            <w:r>
+              <w:rPr>
+                <w:rFonts w:ascii="Courier New" w:hAnsi="Courier New" w:cs="Courier New"/>
+                <w:noProof/>
+                <w:sz w:val="20"/>
+                <w:szCs w:val="20"/>
+              </w:rPr>
+              <w:t>or</w:t>
+            </w:r>
+          </w:p>
+          <w:p>
+            <w:pPr>
+              <w:rPr>
+                <w:rFonts w:ascii="Courier New" w:hAnsi="Courier New" w:cs="Courier New"/>
+                <w:noProof/>
+                <w:sz w:val="20"/>
+                <w:szCs w:val="20"/>
+              </w:rPr>
+            </w:pPr>
+            <w:r>
+              <w:rPr>
+                <w:rFonts w:ascii="Courier New" w:hAnsi="Courier New" w:cs="Courier New"/>
+                <w:noProof/>
+                <w:sz w:val="20"/>
+                <w:szCs w:val="20"/>
+              </w:rPr>
+              <w:t>“Merry (2006) found…”</w:t>
             </w:r>
           </w:p>
         </w:tc>
@@ -1206,7 +1257,7 @@
                 <w:sz w:val="18"/>
                 <w:szCs w:val="18"/>
               </w:rPr>
-              <w:t xml:space="preserve">. Lanham, MD: </w:t>
+              <w:t xml:space="preserve">. </w:t>
             </w:r>
             <w:proofErr w:type="spellStart"/>
             <w:r>
@@ -1497,15 +1548,15 @@
                 <w:sz w:val="18"/>
                 <w:szCs w:val="18"/>
               </w:rPr>
-              <w:t xml:space="preserve">. Avon, </w:t>
-            </w:r>
-            <w:r>
-              <w:rPr>
-                <w:rFonts w:ascii="Courier New" w:hAnsi="Courier New" w:cs="Courier New"/>
-                <w:sz w:val="18"/>
-                <w:szCs w:val="18"/>
-              </w:rPr>
-              <w:t>MA: Adams Media</w:t>
+              <w:t xml:space="preserve">. </w:t>
+            </w:r>
+            <w:r>
+              <w:rPr>
+                <w:rFonts w:ascii="Courier New" w:hAnsi="Courier New" w:cs="Courier New"/>
+                <w:sz w:val="18"/>
+                <w:szCs w:val="18"/>
+              </w:rPr>
+              <w:t>Adams Media</w:t>
             </w:r>
             <w:r>
               <w:rPr>
@@ -1538,7 +1589,16 @@
                 <w:sz w:val="20"/>
                 <w:szCs w:val="20"/>
               </w:rPr>
-              <w:t>“Morrison &amp; Conaway (</w:t>
+              <w:t>“Morrison and</w:t>
+            </w:r>
+            <w:r>
+              <w:rPr>
+                <w:rFonts w:ascii="Courier New" w:hAnsi="Courier New" w:cs="Courier New"/>
+                <w:bCs/>
+                <w:sz w:val="20"/>
+                <w:szCs w:val="20"/>
+              </w:rPr>
+              <w:t xml:space="preserve"> Conaway (</w:t>
             </w:r>
             <w:r>
               <w:rPr>
@@ -1833,16 +1893,16 @@
                 <w:sz w:val="18"/>
                 <w:szCs w:val="18"/>
               </w:rPr>
-              <w:t>. Upper S</w:t>
-            </w:r>
-            <w:r>
-              <w:rPr>
-                <w:rFonts w:ascii="Courier New" w:hAnsi="Courier New" w:cs="Courier New"/>
-                <w:noProof/>
-                <w:sz w:val="18"/>
-                <w:szCs w:val="18"/>
-              </w:rPr>
-              <w:t>addle River, NJ: Wharton School</w:t>
+              <w:t xml:space="preserve">. </w:t>
+            </w:r>
+            <w:r>
+              <w:rPr>
+                <w:rFonts w:ascii="Courier New" w:hAnsi="Courier New" w:cs="Courier New"/>
+                <w:noProof/>
+                <w:sz w:val="18"/>
+                <w:szCs w:val="18"/>
+              </w:rPr>
+              <w:t>Wharton School</w:t>
             </w:r>
             <w:r>
               <w:rPr>
@@ -1875,7 +1935,7 @@
                 <w:sz w:val="20"/>
                 <w:szCs w:val="20"/>
               </w:rPr>
-              <w:t xml:space="preserve">For </w:t>
+              <w:t>L</w:t>
             </w:r>
             <w:r>
               <w:rPr>
@@ -1884,25 +1944,7 @@
                 <w:sz w:val="20"/>
                 <w:szCs w:val="20"/>
               </w:rPr>
-              <w:t>citation</w:t>
-            </w:r>
-            <w:r>
-              <w:rPr>
-                <w:rFonts w:ascii="Tahoma" w:hAnsi="Tahoma" w:cs="Tahoma"/>
-                <w:bCs/>
-                <w:sz w:val="20"/>
-                <w:szCs w:val="20"/>
-              </w:rPr>
-              <w:t>s</w:t>
-            </w:r>
-            <w:r>
-              <w:rPr>
-                <w:rFonts w:ascii="Tahoma" w:hAnsi="Tahoma" w:cs="Tahoma"/>
-                <w:bCs/>
-                <w:sz w:val="20"/>
-                <w:szCs w:val="20"/>
-              </w:rPr>
-              <w:t xml:space="preserve"> list </w:t>
+              <w:t xml:space="preserve">ist </w:t>
             </w:r>
             <w:r>
               <w:rPr>
@@ -1959,6 +2001,46 @@
                 <w:szCs w:val="18"/>
               </w:rPr>
               <w:t>, 2007)</w:t>
+            </w:r>
+          </w:p>
+          <w:p>
+            <w:pPr>
+              <w:ind w:left="630" w:hanging="630"/>
+              <w:rPr>
+                <w:rFonts w:ascii="Courier New" w:hAnsi="Courier New" w:cs="Courier New"/>
+                <w:noProof/>
+                <w:sz w:val="18"/>
+                <w:szCs w:val="18"/>
+              </w:rPr>
+            </w:pPr>
+            <w:r>
+              <w:rPr>
+                <w:rFonts w:ascii="Courier New" w:hAnsi="Courier New" w:cs="Courier New"/>
+                <w:noProof/>
+                <w:sz w:val="18"/>
+                <w:szCs w:val="18"/>
+              </w:rPr>
+              <w:t>or</w:t>
+            </w:r>
+          </w:p>
+          <w:p>
+            <w:pPr>
+              <w:ind w:left="630" w:hanging="630"/>
+              <w:rPr>
+                <w:rFonts w:ascii="Courier New" w:hAnsi="Courier New" w:cs="Courier New"/>
+                <w:noProof/>
+                <w:sz w:val="18"/>
+                <w:szCs w:val="18"/>
+              </w:rPr>
+            </w:pPr>
+            <w:r>
+              <w:rPr>
+                <w:rFonts w:ascii="Courier New" w:hAnsi="Courier New" w:cs="Courier New"/>
+                <w:noProof/>
+                <w:sz w:val="18"/>
+                <w:szCs w:val="18"/>
+              </w:rPr>
+              <w:t>“Sisodia et al. (2007) conclude that…”</w:t>
             </w:r>
           </w:p>
           <w:p>
@@ -2007,7 +2089,6 @@
     <w:p/>
     <w:p>
       <w:pPr>
-        <w:spacing w:after="120"/>
         <w:ind w:left="-360"/>
         <w:rPr>
           <w:rFonts w:ascii="Tahoma" w:hAnsi="Tahoma" w:cs="Tahoma"/>
@@ -2016,15 +2097,18 @@
           <w:szCs w:val="20"/>
         </w:rPr>
       </w:pPr>
-      <w:r>
+    </w:p>
+    <w:p>
+      <w:pPr>
+        <w:spacing w:after="120"/>
+        <w:ind w:left="-360"/>
         <w:rPr>
           <w:rFonts w:ascii="Tahoma" w:hAnsi="Tahoma" w:cs="Tahoma"/>
           <w:b/>
           <w:bCs/>
           <w:szCs w:val="20"/>
         </w:rPr>
-        <w:t>Work</w:t>
-      </w:r>
+      </w:pPr>
       <w:r>
         <w:rPr>
           <w:rFonts w:ascii="Tahoma" w:hAnsi="Tahoma" w:cs="Tahoma"/>
@@ -2032,61 +2116,7 @@
           <w:bCs/>
           <w:szCs w:val="20"/>
         </w:rPr>
-        <w:t xml:space="preserve"> by</w:t>
-      </w:r>
-      <w:r>
-        <w:rPr>
-          <w:rFonts w:ascii="Tahoma" w:hAnsi="Tahoma" w:cs="Tahoma"/>
-          <w:b/>
-          <w:bCs/>
-          <w:szCs w:val="20"/>
-        </w:rPr>
-        <w:t xml:space="preserve"> </w:t>
-      </w:r>
-      <w:r>
-        <w:rPr>
-          <w:rFonts w:ascii="Tahoma" w:hAnsi="Tahoma" w:cs="Tahoma"/>
-          <w:b/>
-          <w:bCs/>
-          <w:szCs w:val="20"/>
-        </w:rPr>
-        <w:t xml:space="preserve">six or </w:t>
-      </w:r>
-      <w:r>
-        <w:rPr>
-          <w:rFonts w:ascii="Tahoma" w:hAnsi="Tahoma" w:cs="Tahoma"/>
-          <w:b/>
-          <w:bCs/>
-          <w:szCs w:val="20"/>
-        </w:rPr>
-        <w:t xml:space="preserve">more </w:t>
-      </w:r>
-      <w:r>
-        <w:rPr>
-          <w:rFonts w:ascii="Tahoma" w:hAnsi="Tahoma" w:cs="Tahoma"/>
-          <w:b/>
-          <w:bCs/>
-          <w:szCs w:val="20"/>
-        </w:rPr>
-        <w:t>authors</w:t>
-      </w:r>
-      <w:r>
-        <w:rPr>
-          <w:rFonts w:ascii="Tahoma" w:hAnsi="Tahoma" w:cs="Tahoma"/>
-          <w:b/>
-          <w:bCs/>
-          <w:szCs w:val="20"/>
-        </w:rPr>
-        <w:t xml:space="preserve"> (online with DOI)</w:t>
-      </w:r>
-      <w:r>
-        <w:rPr>
-          <w:rFonts w:ascii="Tahoma" w:hAnsi="Tahoma" w:cs="Tahoma"/>
-          <w:b/>
-          <w:bCs/>
-          <w:szCs w:val="20"/>
-        </w:rPr>
-        <w:t>:</w:t>
+        <w:t xml:space="preserve">Magazine article with no author given: </w:t>
       </w:r>
     </w:p>
     <w:tbl>
@@ -2190,95 +2220,60 @@
                 <w:szCs w:val="18"/>
               </w:rPr>
             </w:pPr>
-            <w:proofErr w:type="spellStart"/>
-            <w:r>
-              <w:rPr>
-                <w:rFonts w:ascii="Courier New" w:hAnsi="Courier New" w:cs="Courier New"/>
-                <w:sz w:val="18"/>
-                <w:szCs w:val="18"/>
-              </w:rPr>
-              <w:t>Epton</w:t>
-            </w:r>
-            <w:proofErr w:type="spellEnd"/>
-            <w:r>
-              <w:rPr>
-                <w:rFonts w:ascii="Courier New" w:hAnsi="Courier New" w:cs="Courier New"/>
-                <w:sz w:val="18"/>
-                <w:szCs w:val="18"/>
-              </w:rPr>
-              <w:t xml:space="preserve">, T., Norman, P., </w:t>
-            </w:r>
-            <w:proofErr w:type="spellStart"/>
-            <w:r>
-              <w:rPr>
-                <w:rFonts w:ascii="Courier New" w:hAnsi="Courier New" w:cs="Courier New"/>
-                <w:sz w:val="18"/>
-                <w:szCs w:val="18"/>
-              </w:rPr>
-              <w:t>Sheeran</w:t>
-            </w:r>
-            <w:proofErr w:type="spellEnd"/>
-            <w:r>
-              <w:rPr>
-                <w:rFonts w:ascii="Courier New" w:hAnsi="Courier New" w:cs="Courier New"/>
-                <w:sz w:val="18"/>
-                <w:szCs w:val="18"/>
-              </w:rPr>
-              <w:t xml:space="preserve">, P., Harris, P. R., Webb, T. L., </w:t>
-            </w:r>
-            <w:proofErr w:type="spellStart"/>
-            <w:r>
-              <w:rPr>
-                <w:rFonts w:ascii="Courier New" w:hAnsi="Courier New" w:cs="Courier New"/>
-                <w:sz w:val="18"/>
-                <w:szCs w:val="18"/>
-              </w:rPr>
-              <w:t>Ciravegna</w:t>
-            </w:r>
-            <w:proofErr w:type="spellEnd"/>
-            <w:r>
-              <w:rPr>
-                <w:rFonts w:ascii="Courier New" w:hAnsi="Courier New" w:cs="Courier New"/>
-                <w:sz w:val="18"/>
-                <w:szCs w:val="18"/>
-              </w:rPr>
-              <w:t xml:space="preserve">, F., &amp; ... Kruger, J. (2013). A theory-based online health behavior intervention for new university students:  Study protocol. </w:t>
+            <w:r>
+              <w:rPr>
+                <w:rFonts w:ascii="Courier New" w:hAnsi="Courier New" w:cs="Courier New"/>
+                <w:noProof/>
+                <w:sz w:val="18"/>
+                <w:szCs w:val="18"/>
+              </w:rPr>
+              <w:t xml:space="preserve">Inside track. (2007, July 7). </w:t>
             </w:r>
             <w:r>
               <w:rPr>
                 <w:rFonts w:ascii="Courier New" w:hAnsi="Courier New" w:cs="Courier New"/>
                 <w:i/>
-                <w:iCs/>
-                <w:sz w:val="18"/>
-                <w:szCs w:val="18"/>
-              </w:rPr>
-              <w:t>BMC Public Health</w:t>
-            </w:r>
-            <w:r>
-              <w:rPr>
-                <w:rFonts w:ascii="Courier New" w:hAnsi="Courier New" w:cs="Courier New"/>
-                <w:sz w:val="18"/>
-                <w:szCs w:val="18"/>
-              </w:rPr>
-              <w:t xml:space="preserve">, </w:t>
+                <w:noProof/>
+                <w:sz w:val="18"/>
+                <w:szCs w:val="18"/>
+              </w:rPr>
+              <w:t>Billboard</w:t>
+            </w:r>
+            <w:r>
+              <w:rPr>
+                <w:rFonts w:ascii="Courier New" w:hAnsi="Courier New" w:cs="Courier New"/>
+                <w:noProof/>
+                <w:sz w:val="18"/>
+                <w:szCs w:val="18"/>
+              </w:rPr>
+              <w:t xml:space="preserve">. </w:t>
             </w:r>
             <w:r>
               <w:rPr>
                 <w:rFonts w:ascii="Courier New" w:hAnsi="Courier New" w:cs="Courier New"/>
                 <w:i/>
-                <w:iCs/>
-                <w:sz w:val="18"/>
-                <w:szCs w:val="18"/>
-              </w:rPr>
-              <w:t>13</w:t>
-            </w:r>
-            <w:r>
-              <w:rPr>
-                <w:rFonts w:ascii="Courier New" w:hAnsi="Courier New" w:cs="Courier New"/>
-                <w:sz w:val="18"/>
-                <w:szCs w:val="18"/>
-              </w:rPr>
-              <w:t>(1), 1-11. doi:10.1186/1471-2458-13-107</w:t>
+                <w:noProof/>
+                <w:sz w:val="18"/>
+                <w:szCs w:val="18"/>
+              </w:rPr>
+              <w:t>119</w:t>
+            </w:r>
+            <w:r>
+              <w:rPr>
+                <w:rFonts w:ascii="Courier New" w:hAnsi="Courier New" w:cs="Courier New"/>
+                <w:noProof/>
+                <w:sz w:val="18"/>
+                <w:szCs w:val="18"/>
+              </w:rPr>
+              <w:t xml:space="preserve">(27), </w:t>
+            </w:r>
+            <w:r>
+              <w:rPr>
+                <w:rFonts w:ascii="Courier New" w:hAnsi="Courier New" w:cs="Courier New"/>
+                <w:sz w:val="18"/>
+                <w:szCs w:val="18"/>
+              </w:rPr>
+              <w:t>93-94.</w:t>
             </w:r>
           </w:p>
         </w:tc>
@@ -2302,43 +2297,7 @@
                 <w:sz w:val="20"/>
                 <w:szCs w:val="20"/>
               </w:rPr>
-              <w:t>List only the fi</w:t>
-            </w:r>
-            <w:r>
-              <w:rPr>
-                <w:rFonts w:ascii="Tahoma" w:hAnsi="Tahoma" w:cs="Tahoma"/>
-                <w:bCs/>
-                <w:sz w:val="20"/>
-                <w:szCs w:val="20"/>
-              </w:rPr>
-              <w:t>r</w:t>
-            </w:r>
-            <w:r>
-              <w:rPr>
-                <w:rFonts w:ascii="Tahoma" w:hAnsi="Tahoma" w:cs="Tahoma"/>
-                <w:bCs/>
-                <w:sz w:val="20"/>
-                <w:szCs w:val="20"/>
-              </w:rPr>
-              <w:t xml:space="preserve">st author and use </w:t>
-            </w:r>
-            <w:r>
-              <w:rPr>
-                <w:rFonts w:ascii="Tahoma" w:hAnsi="Tahoma" w:cs="Tahoma"/>
-                <w:bCs/>
-                <w:sz w:val="20"/>
-                <w:szCs w:val="20"/>
-              </w:rPr>
-              <w:t>“et al.”</w:t>
-            </w:r>
-            <w:r>
-              <w:rPr>
-                <w:rFonts w:ascii="Tahoma" w:hAnsi="Tahoma" w:cs="Tahoma"/>
-                <w:bCs/>
-                <w:sz w:val="20"/>
-                <w:szCs w:val="20"/>
-              </w:rPr>
-              <w:t xml:space="preserve"> </w:t>
+              <w:t xml:space="preserve">Include the article title if it is short (or an abbreviation if it is longer): </w:t>
             </w:r>
           </w:p>
           <w:p>
@@ -2367,16 +2326,7 @@
                 <w:sz w:val="18"/>
                 <w:szCs w:val="18"/>
               </w:rPr>
-              <w:t>Epton et al. (2013)</w:t>
-            </w:r>
-            <w:r>
-              <w:rPr>
-                <w:rFonts w:ascii="Courier New" w:hAnsi="Courier New" w:cs="Courier New"/>
-                <w:noProof/>
-                <w:sz w:val="18"/>
-                <w:szCs w:val="18"/>
-              </w:rPr>
-              <w:t xml:space="preserve"> </w:t>
+              <w:t>(“Inside Track,” 2007)</w:t>
             </w:r>
           </w:p>
         </w:tc>
@@ -2384,6 +2334,16 @@
     </w:tbl>
     <w:p>
       <w:pPr>
+        <w:ind w:left="360"/>
+        <w:rPr>
+          <w:noProof/>
+          <w:shd w:val="clear" w:color="auto" w:fill="E6E6E6"/>
+        </w:rPr>
+      </w:pPr>
+    </w:p>
+    <w:p>
+      <w:pPr>
+        <w:spacing w:after="120"/>
         <w:ind w:left="-360"/>
         <w:rPr>
           <w:rFonts w:ascii="Tahoma" w:hAnsi="Tahoma" w:cs="Tahoma"/>
@@ -2392,37 +2352,23 @@
           <w:szCs w:val="20"/>
         </w:rPr>
       </w:pPr>
-    </w:p>
-    <w:p>
-      <w:pPr>
-        <w:ind w:left="-360"/>
+      <w:r>
         <w:rPr>
           <w:rFonts w:ascii="Tahoma" w:hAnsi="Tahoma" w:cs="Tahoma"/>
           <w:b/>
           <w:bCs/>
           <w:szCs w:val="20"/>
         </w:rPr>
-      </w:pPr>
-    </w:p>
-    <w:p>
-      <w:pPr>
-        <w:spacing w:after="120"/>
-        <w:ind w:left="-360"/>
+        <w:t>Work by a co</w:t>
+      </w:r>
+      <w:r>
         <w:rPr>
           <w:rFonts w:ascii="Tahoma" w:hAnsi="Tahoma" w:cs="Tahoma"/>
           <w:b/>
           <w:bCs/>
           <w:szCs w:val="20"/>
         </w:rPr>
-      </w:pPr>
-      <w:r>
-        <w:rPr>
-          <w:rFonts w:ascii="Tahoma" w:hAnsi="Tahoma" w:cs="Tahoma"/>
-          <w:b/>
-          <w:bCs/>
-          <w:szCs w:val="20"/>
-        </w:rPr>
-        <w:t xml:space="preserve">Magazine article with no author given: </w:t>
+        <w:t>rporate author:</w:t>
       </w:r>
     </w:p>
     <w:tbl>
@@ -2519,7 +2465,7 @@
           </w:tcPr>
           <w:p>
             <w:pPr>
-              <w:ind w:left="702" w:hanging="702"/>
+              <w:ind w:left="702" w:hanging="720"/>
               <w:rPr>
                 <w:rFonts w:ascii="Courier New" w:hAnsi="Courier New" w:cs="Courier New"/>
                 <w:sz w:val="18"/>
@@ -2529,267 +2475,15 @@
             <w:r>
               <w:rPr>
                 <w:rFonts w:ascii="Courier New" w:hAnsi="Courier New" w:cs="Courier New"/>
-                <w:noProof/>
-                <w:sz w:val="18"/>
-                <w:szCs w:val="18"/>
-              </w:rPr>
-              <w:t xml:space="preserve">Inside track. (2007, July 7). </w:t>
+                <w:sz w:val="18"/>
+                <w:szCs w:val="18"/>
+              </w:rPr>
+              <w:t xml:space="preserve">National Commission on Terrorist Attacks upon the United States. (2004). </w:t>
             </w:r>
             <w:r>
               <w:rPr>
                 <w:rFonts w:ascii="Courier New" w:hAnsi="Courier New" w:cs="Courier New"/>
                 <w:i/>
-                <w:noProof/>
-                <w:sz w:val="18"/>
-                <w:szCs w:val="18"/>
-              </w:rPr>
-              <w:t>Billboard</w:t>
-            </w:r>
-            <w:r>
-              <w:rPr>
-                <w:rFonts w:ascii="Courier New" w:hAnsi="Courier New" w:cs="Courier New"/>
-                <w:noProof/>
-                <w:sz w:val="18"/>
-                <w:szCs w:val="18"/>
-              </w:rPr>
-              <w:t xml:space="preserve">. </w:t>
-            </w:r>
-            <w:r>
-              <w:rPr>
-                <w:rFonts w:ascii="Courier New" w:hAnsi="Courier New" w:cs="Courier New"/>
-                <w:i/>
-                <w:noProof/>
-                <w:sz w:val="18"/>
-                <w:szCs w:val="18"/>
-              </w:rPr>
-              <w:t>119</w:t>
-            </w:r>
-            <w:r>
-              <w:rPr>
-                <w:rFonts w:ascii="Courier New" w:hAnsi="Courier New" w:cs="Courier New"/>
-                <w:noProof/>
-                <w:sz w:val="18"/>
-                <w:szCs w:val="18"/>
-              </w:rPr>
-              <w:t xml:space="preserve">(27), </w:t>
-            </w:r>
-            <w:r>
-              <w:rPr>
-                <w:rFonts w:ascii="Courier New" w:hAnsi="Courier New" w:cs="Courier New"/>
-                <w:sz w:val="18"/>
-                <w:szCs w:val="18"/>
-              </w:rPr>
-              <w:t>93-94.</w:t>
-            </w:r>
-          </w:p>
-        </w:tc>
-        <w:tc>
-          <w:tcPr>
-            <w:tcW w:w="2970" w:type="dxa"/>
-          </w:tcPr>
-          <w:p>
-            <w:pPr>
-              <w:rPr>
-                <w:rFonts w:ascii="Tahoma" w:hAnsi="Tahoma" w:cs="Tahoma"/>
-                <w:bCs/>
-                <w:sz w:val="20"/>
-                <w:szCs w:val="20"/>
-              </w:rPr>
-            </w:pPr>
-            <w:r>
-              <w:rPr>
-                <w:rFonts w:ascii="Tahoma" w:hAnsi="Tahoma" w:cs="Tahoma"/>
-                <w:bCs/>
-                <w:sz w:val="20"/>
-                <w:szCs w:val="20"/>
-              </w:rPr>
-              <w:t xml:space="preserve">Include the article title if it is short (or an abbreviation if it is longer): </w:t>
-            </w:r>
-          </w:p>
-          <w:p>
-            <w:pPr>
-              <w:rPr>
-                <w:rFonts w:ascii="Tahoma" w:hAnsi="Tahoma" w:cs="Tahoma"/>
-                <w:bCs/>
-                <w:sz w:val="20"/>
-                <w:szCs w:val="20"/>
-              </w:rPr>
-            </w:pPr>
-          </w:p>
-          <w:p>
-            <w:pPr>
-              <w:rPr>
-                <w:rFonts w:ascii="Courier New" w:hAnsi="Courier New" w:cs="Courier New"/>
-                <w:bCs/>
-                <w:sz w:val="18"/>
-                <w:szCs w:val="18"/>
-              </w:rPr>
-            </w:pPr>
-            <w:r>
-              <w:rPr>
-                <w:rFonts w:ascii="Courier New" w:hAnsi="Courier New" w:cs="Courier New"/>
-                <w:noProof/>
-                <w:sz w:val="18"/>
-                <w:szCs w:val="18"/>
-              </w:rPr>
-              <w:t>(“Inside Track,” 2007)</w:t>
-            </w:r>
-          </w:p>
-        </w:tc>
-      </w:tr>
-    </w:tbl>
-    <w:p>
-      <w:pPr>
-        <w:ind w:left="360"/>
-        <w:rPr>
-          <w:noProof/>
-          <w:shd w:val="clear" w:color="auto" w:fill="E6E6E6"/>
-        </w:rPr>
-      </w:pPr>
-    </w:p>
-    <w:p>
-      <w:pPr>
-        <w:spacing w:after="120"/>
-        <w:ind w:left="-360"/>
-        <w:rPr>
-          <w:rFonts w:ascii="Tahoma" w:hAnsi="Tahoma" w:cs="Tahoma"/>
-          <w:b/>
-          <w:bCs/>
-          <w:szCs w:val="20"/>
-        </w:rPr>
-      </w:pPr>
-      <w:r>
-        <w:rPr>
-          <w:rFonts w:ascii="Tahoma" w:hAnsi="Tahoma" w:cs="Tahoma"/>
-          <w:b/>
-          <w:bCs/>
-          <w:szCs w:val="20"/>
-        </w:rPr>
-        <w:t>Work by a co</w:t>
-      </w:r>
-      <w:r>
-        <w:rPr>
-          <w:rFonts w:ascii="Tahoma" w:hAnsi="Tahoma" w:cs="Tahoma"/>
-          <w:b/>
-          <w:bCs/>
-          <w:szCs w:val="20"/>
-        </w:rPr>
-        <w:t>rporate author:</w:t>
-      </w:r>
-    </w:p>
-    <w:tbl>
-      <w:tblPr>
-        <w:tblStyle w:val="TableGrid"/>
-        <w:tblW w:w="0" w:type="auto"/>
-        <w:tblInd w:w="198" w:type="dxa"/>
-        <w:tblBorders>
-          <w:top w:val="single" w:sz="4" w:space="0" w:color="auto"/>
-          <w:left w:val="single" w:sz="4" w:space="0" w:color="auto"/>
-          <w:bottom w:val="single" w:sz="4" w:space="0" w:color="auto"/>
-          <w:right w:val="single" w:sz="4" w:space="0" w:color="auto"/>
-          <w:insideH w:val="dotted" w:sz="4" w:space="0" w:color="auto"/>
-          <w:insideV w:val="dotted" w:sz="4" w:space="0" w:color="auto"/>
-        </w:tblBorders>
-        <w:tblLook w:val="04A0" w:firstRow="1" w:lastRow="0" w:firstColumn="1" w:lastColumn="0" w:noHBand="0" w:noVBand="1"/>
-      </w:tblPr>
-      <w:tblGrid>
-        <w:gridCol w:w="6030"/>
-        <w:gridCol w:w="2970"/>
-      </w:tblGrid>
-      <w:tr>
-        <w:tc>
-          <w:tcPr>
-            <w:tcW w:w="6030" w:type="dxa"/>
-            <w:vAlign w:val="center"/>
-          </w:tcPr>
-          <w:p>
-            <w:pPr>
-              <w:jc w:val="center"/>
-              <w:rPr>
-                <w:rFonts w:ascii="Tahoma" w:hAnsi="Tahoma" w:cs="Tahoma"/>
-                <w:b/>
-                <w:noProof/>
-                <w:sz w:val="20"/>
-                <w:szCs w:val="20"/>
-              </w:rPr>
-            </w:pPr>
-            <w:r>
-              <w:rPr>
-                <w:rFonts w:ascii="Tahoma" w:hAnsi="Tahoma" w:cs="Tahoma"/>
-                <w:b/>
-                <w:noProof/>
-                <w:sz w:val="20"/>
-                <w:szCs w:val="20"/>
-              </w:rPr>
-              <w:t>Citation on reference list</w:t>
-            </w:r>
-          </w:p>
-        </w:tc>
-        <w:tc>
-          <w:tcPr>
-            <w:tcW w:w="2970" w:type="dxa"/>
-          </w:tcPr>
-          <w:p>
-            <w:pPr>
-              <w:jc w:val="center"/>
-              <w:rPr>
-                <w:rFonts w:ascii="Tahoma" w:hAnsi="Tahoma" w:cs="Tahoma"/>
-                <w:b/>
-                <w:noProof/>
-                <w:sz w:val="20"/>
-                <w:szCs w:val="20"/>
-              </w:rPr>
-            </w:pPr>
-            <w:r>
-              <w:rPr>
-                <w:rFonts w:ascii="Tahoma" w:hAnsi="Tahoma" w:cs="Tahoma"/>
-                <w:b/>
-                <w:noProof/>
-                <w:sz w:val="20"/>
-                <w:szCs w:val="20"/>
-              </w:rPr>
-              <w:t>Citing the reference in</w:t>
-            </w:r>
-            <w:r>
-              <w:rPr>
-                <w:rFonts w:ascii="Tahoma" w:hAnsi="Tahoma" w:cs="Tahoma"/>
-                <w:b/>
-                <w:noProof/>
-                <w:sz w:val="20"/>
-                <w:szCs w:val="20"/>
-              </w:rPr>
-              <w:t xml:space="preserve"> text</w:t>
-            </w:r>
-          </w:p>
-        </w:tc>
-      </w:tr>
-      <w:tr>
-        <w:tc>
-          <w:tcPr>
-            <w:tcW w:w="6030" w:type="dxa"/>
-            <w:vAlign w:val="center"/>
-          </w:tcPr>
-          <w:p>
-            <w:pPr>
-              <w:ind w:left="702" w:hanging="720"/>
-              <w:rPr>
-                <w:rFonts w:ascii="Courier New" w:hAnsi="Courier New" w:cs="Courier New"/>
-                <w:sz w:val="18"/>
-                <w:szCs w:val="18"/>
-              </w:rPr>
-            </w:pPr>
-            <w:r>
-              <w:rPr>
-                <w:rFonts w:ascii="Courier New" w:hAnsi="Courier New" w:cs="Courier New"/>
-                <w:sz w:val="18"/>
-                <w:szCs w:val="18"/>
-              </w:rPr>
-              <w:t xml:space="preserve">National Commission on Terrorist Attacks upon the United States. (2004). </w:t>
-            </w:r>
-            <w:r>
-              <w:rPr>
-                <w:rFonts w:ascii="Courier New" w:hAnsi="Courier New" w:cs="Courier New"/>
-                <w:i/>
                 <w:sz w:val="18"/>
                 <w:szCs w:val="18"/>
               </w:rPr>
@@ -2801,7 +2495,7 @@
                 <w:sz w:val="18"/>
                 <w:szCs w:val="18"/>
               </w:rPr>
-              <w:t>. Washington, DC: National. Commission on Terrorist Attacks upon the United States.</w:t>
+              <w:t>. National Commission on Terrorist Attacks upon the United States.</w:t>
             </w:r>
           </w:p>
           <w:p>
@@ -2860,330 +2554,6 @@
     </w:p>
     <w:p>
       <w:pPr>
-        <w:spacing w:after="120"/>
-        <w:ind w:left="-360"/>
-        <w:rPr>
-          <w:rFonts w:ascii="Tahoma" w:hAnsi="Tahoma" w:cs="Tahoma"/>
-          <w:b/>
-          <w:bCs/>
-          <w:szCs w:val="20"/>
-        </w:rPr>
-      </w:pPr>
-      <w:r>
-        <w:rPr>
-          <w:rFonts w:ascii="Tahoma" w:hAnsi="Tahoma" w:cs="Tahoma"/>
-          <w:b/>
-          <w:bCs/>
-          <w:szCs w:val="20"/>
-        </w:rPr>
-        <w:t>Journal article</w:t>
-      </w:r>
-      <w:r>
-        <w:rPr>
-          <w:rFonts w:ascii="Tahoma" w:hAnsi="Tahoma" w:cs="Tahoma"/>
-          <w:b/>
-          <w:bCs/>
-          <w:szCs w:val="20"/>
-        </w:rPr>
-        <w:t xml:space="preserve"> </w:t>
-      </w:r>
-      <w:r>
-        <w:rPr>
-          <w:rFonts w:ascii="Tahoma" w:hAnsi="Tahoma" w:cs="Tahoma"/>
-          <w:b/>
-          <w:bCs/>
-          <w:szCs w:val="20"/>
-        </w:rPr>
-        <w:t>(o</w:t>
-      </w:r>
-      <w:r>
-        <w:rPr>
-          <w:rFonts w:ascii="Tahoma" w:hAnsi="Tahoma" w:cs="Tahoma"/>
-          <w:b/>
-          <w:bCs/>
-          <w:szCs w:val="20"/>
-        </w:rPr>
-        <w:t>n</w:t>
-      </w:r>
-      <w:r>
-        <w:rPr>
-          <w:rFonts w:ascii="Tahoma" w:hAnsi="Tahoma" w:cs="Tahoma"/>
-          <w:b/>
-          <w:bCs/>
-          <w:szCs w:val="20"/>
-        </w:rPr>
-        <w:t>line</w:t>
-      </w:r>
-      <w:r>
-        <w:rPr>
-          <w:rFonts w:ascii="Tahoma" w:hAnsi="Tahoma" w:cs="Tahoma"/>
-          <w:b/>
-          <w:bCs/>
-          <w:szCs w:val="20"/>
-        </w:rPr>
-        <w:t xml:space="preserve"> with no DOI</w:t>
-      </w:r>
-      <w:r>
-        <w:rPr>
-          <w:rFonts w:ascii="Tahoma" w:hAnsi="Tahoma" w:cs="Tahoma"/>
-          <w:b/>
-          <w:bCs/>
-          <w:szCs w:val="20"/>
-        </w:rPr>
-        <w:t>)</w:t>
-      </w:r>
-      <w:r>
-        <w:rPr>
-          <w:rFonts w:ascii="Tahoma" w:hAnsi="Tahoma" w:cs="Tahoma"/>
-          <w:b/>
-          <w:bCs/>
-          <w:szCs w:val="20"/>
-        </w:rPr>
-        <w:t>:</w:t>
-      </w:r>
-    </w:p>
-    <w:tbl>
-      <w:tblPr>
-        <w:tblStyle w:val="TableGrid"/>
-        <w:tblW w:w="0" w:type="auto"/>
-        <w:tblInd w:w="198" w:type="dxa"/>
-        <w:tblBorders>
-          <w:top w:val="single" w:sz="4" w:space="0" w:color="auto"/>
-          <w:left w:val="single" w:sz="4" w:space="0" w:color="auto"/>
-          <w:bottom w:val="single" w:sz="4" w:space="0" w:color="auto"/>
-          <w:right w:val="single" w:sz="4" w:space="0" w:color="auto"/>
-          <w:insideH w:val="dotted" w:sz="4" w:space="0" w:color="auto"/>
-          <w:insideV w:val="dotted" w:sz="4" w:space="0" w:color="auto"/>
-        </w:tblBorders>
-        <w:tblLook w:val="04A0" w:firstRow="1" w:lastRow="0" w:firstColumn="1" w:lastColumn="0" w:noHBand="0" w:noVBand="1"/>
-      </w:tblPr>
-      <w:tblGrid>
-        <w:gridCol w:w="6030"/>
-        <w:gridCol w:w="2970"/>
-      </w:tblGrid>
-      <w:tr>
-        <w:tc>
-          <w:tcPr>
-            <w:tcW w:w="6030" w:type="dxa"/>
-            <w:vAlign w:val="center"/>
-          </w:tcPr>
-          <w:p>
-            <w:pPr>
-              <w:jc w:val="center"/>
-              <w:rPr>
-                <w:rFonts w:ascii="Tahoma" w:hAnsi="Tahoma" w:cs="Tahoma"/>
-                <w:b/>
-                <w:noProof/>
-                <w:sz w:val="20"/>
-                <w:szCs w:val="20"/>
-              </w:rPr>
-            </w:pPr>
-            <w:r>
-              <w:rPr>
-                <w:rFonts w:ascii="Tahoma" w:hAnsi="Tahoma" w:cs="Tahoma"/>
-                <w:b/>
-                <w:noProof/>
-                <w:sz w:val="20"/>
-                <w:szCs w:val="20"/>
-              </w:rPr>
-              <w:t>Citation on reference list</w:t>
-            </w:r>
-          </w:p>
-        </w:tc>
-        <w:tc>
-          <w:tcPr>
-            <w:tcW w:w="2970" w:type="dxa"/>
-          </w:tcPr>
-          <w:p>
-            <w:pPr>
-              <w:jc w:val="center"/>
-              <w:rPr>
-                <w:rFonts w:ascii="Tahoma" w:hAnsi="Tahoma" w:cs="Tahoma"/>
-                <w:b/>
-                <w:noProof/>
-                <w:sz w:val="20"/>
-                <w:szCs w:val="20"/>
-              </w:rPr>
-            </w:pPr>
-            <w:r>
-              <w:rPr>
-                <w:rFonts w:ascii="Tahoma" w:hAnsi="Tahoma" w:cs="Tahoma"/>
-                <w:b/>
-                <w:noProof/>
-                <w:sz w:val="20"/>
-                <w:szCs w:val="20"/>
-              </w:rPr>
-              <w:t>Citing the reference in</w:t>
-            </w:r>
-            <w:r>
-              <w:rPr>
-                <w:rFonts w:ascii="Tahoma" w:hAnsi="Tahoma" w:cs="Tahoma"/>
-                <w:b/>
-                <w:noProof/>
-                <w:sz w:val="20"/>
-                <w:szCs w:val="20"/>
-              </w:rPr>
-              <w:t xml:space="preserve"> text</w:t>
-            </w:r>
-          </w:p>
-        </w:tc>
-      </w:tr>
-      <w:tr>
-        <w:tc>
-          <w:tcPr>
-            <w:tcW w:w="6030" w:type="dxa"/>
-            <w:vAlign w:val="center"/>
-          </w:tcPr>
-          <w:p>
-            <w:pPr>
-              <w:ind w:left="612" w:hanging="630"/>
-              <w:rPr>
-                <w:rFonts w:ascii="Courier New" w:hAnsi="Courier New" w:cs="Courier New"/>
-                <w:sz w:val="20"/>
-                <w:szCs w:val="20"/>
-              </w:rPr>
-            </w:pPr>
-            <w:r>
-              <w:rPr>
-                <w:rFonts w:ascii="Courier New" w:hAnsi="Courier New" w:cs="Courier New"/>
-                <w:sz w:val="18"/>
-                <w:szCs w:val="18"/>
-              </w:rPr>
-              <w:t>Scott, C. L., &amp; Downey, R. G. (2007). Types of food aversions: Animal, vegetable, and</w:t>
-            </w:r>
-            <w:r>
-              <w:rPr>
-                <w:rFonts w:ascii="Courier New" w:hAnsi="Courier New" w:cs="Courier New"/>
-                <w:bCs/>
-                <w:sz w:val="18"/>
-                <w:szCs w:val="18"/>
-              </w:rPr>
-              <w:t xml:space="preserve"> </w:t>
-            </w:r>
-            <w:r>
-              <w:rPr>
-                <w:rFonts w:ascii="Courier New" w:hAnsi="Courier New" w:cs="Courier New"/>
-                <w:sz w:val="18"/>
-                <w:szCs w:val="18"/>
-              </w:rPr>
-              <w:t xml:space="preserve">texture. </w:t>
-            </w:r>
-            <w:r>
-              <w:rPr>
-                <w:rFonts w:ascii="Courier New" w:hAnsi="Courier New" w:cs="Courier New"/>
-                <w:i/>
-                <w:sz w:val="18"/>
-                <w:szCs w:val="18"/>
-              </w:rPr>
-              <w:t>Journal of Psychology</w:t>
-            </w:r>
-            <w:r>
-              <w:rPr>
-                <w:rFonts w:ascii="Courier New" w:hAnsi="Courier New" w:cs="Courier New"/>
-                <w:sz w:val="18"/>
-                <w:szCs w:val="18"/>
-              </w:rPr>
-              <w:t xml:space="preserve">, </w:t>
-            </w:r>
-            <w:r>
-              <w:rPr>
-                <w:rFonts w:ascii="Courier New" w:hAnsi="Courier New" w:cs="Courier New"/>
-                <w:i/>
-                <w:sz w:val="18"/>
-                <w:szCs w:val="18"/>
-              </w:rPr>
-              <w:t>141</w:t>
-            </w:r>
-            <w:r>
-              <w:rPr>
-                <w:rFonts w:ascii="Courier New" w:hAnsi="Courier New" w:cs="Courier New"/>
-                <w:sz w:val="18"/>
-                <w:szCs w:val="18"/>
-              </w:rPr>
-              <w:t xml:space="preserve">(2), 127-134. </w:t>
-            </w:r>
-            <w:r>
-              <w:rPr>
-                <w:rFonts w:ascii="Courier New" w:hAnsi="Courier New" w:cs="Courier New"/>
-                <w:sz w:val="18"/>
-                <w:szCs w:val="18"/>
-              </w:rPr>
-              <w:t xml:space="preserve">Retrieved from </w:t>
-            </w:r>
-            <w:r>
-              <w:rPr>
-                <w:rFonts w:ascii="Courier New" w:hAnsi="Courier New" w:cs="Courier New"/>
-                <w:sz w:val="18"/>
-                <w:szCs w:val="18"/>
-              </w:rPr>
-              <w:t>h</w:t>
-            </w:r>
-            <w:r>
-              <w:rPr>
-                <w:rFonts w:ascii="Courier New" w:hAnsi="Courier New" w:cs="Courier New"/>
-                <w:sz w:val="18"/>
-                <w:szCs w:val="18"/>
-              </w:rPr>
-              <w:t>ttp://www.tandfonline.com/toc</w:t>
-            </w:r>
-            <w:r>
-              <w:rPr>
-                <w:rFonts w:ascii="Courier New" w:hAnsi="Courier New" w:cs="Courier New"/>
-                <w:sz w:val="18"/>
-                <w:szCs w:val="18"/>
-              </w:rPr>
-              <w:br/>
-            </w:r>
-            <w:r>
-              <w:rPr>
-                <w:rFonts w:ascii="Courier New" w:hAnsi="Courier New" w:cs="Courier New"/>
-                <w:sz w:val="18"/>
-                <w:szCs w:val="18"/>
-              </w:rPr>
-              <w:t>/vjrl20/current</w:t>
-            </w:r>
-          </w:p>
-        </w:tc>
-        <w:tc>
-          <w:tcPr>
-            <w:tcW w:w="2970" w:type="dxa"/>
-            <w:vAlign w:val="center"/>
-          </w:tcPr>
-          <w:p>
-            <w:pPr>
-              <w:rPr>
-                <w:rFonts w:ascii="Courier New" w:hAnsi="Courier New" w:cs="Courier New"/>
-                <w:bCs/>
-                <w:sz w:val="18"/>
-                <w:szCs w:val="18"/>
-              </w:rPr>
-            </w:pPr>
-            <w:r>
-              <w:rPr>
-                <w:rFonts w:ascii="Courier New" w:hAnsi="Courier New" w:cs="Courier New"/>
-                <w:noProof/>
-                <w:sz w:val="18"/>
-                <w:szCs w:val="18"/>
-              </w:rPr>
-              <w:t>(Scott &amp; Downey, 2007)</w:t>
-            </w:r>
-          </w:p>
-        </w:tc>
-      </w:tr>
-    </w:tbl>
-    <w:p>
-      <w:pPr>
-        <w:ind w:left="-360"/>
-        <w:rPr>
-          <w:rFonts w:ascii="Tahoma" w:hAnsi="Tahoma" w:cs="Tahoma"/>
-          <w:b/>
-          <w:bCs/>
-          <w:szCs w:val="20"/>
-        </w:rPr>
-      </w:pPr>
-    </w:p>
-    <w:p>
-      <w:pPr>
         <w:ind w:left="360"/>
         <w:rPr>
           <w:b/>
@@ -3193,6 +2563,8 @@
           <w:shd w:val="clear" w:color="auto" w:fill="FFFFFF"/>
         </w:rPr>
       </w:pPr>
+      <w:bookmarkStart w:id="0" w:name="_GoBack"/>
+      <w:bookmarkEnd w:id="0"/>
     </w:p>
     <w:p>
       <w:pPr>
@@ -4845,7 +4217,7 @@
 </file>
 
 <file path=customXml/itemProps1.xml><?xml version="1.0" encoding="utf-8"?>
-<ds:datastoreItem xmlns:ds="http://schemas.openxmlformats.org/officeDocument/2006/customXml" ds:itemID="{22175EE2-0221-4E42-BC94-E754A4E1BBA2}">
+<ds:datastoreItem xmlns:ds="http://schemas.openxmlformats.org/officeDocument/2006/customXml" ds:itemID="{FA6DAA69-2517-499B-B99A-144C4F6EF24C}">
   <ds:schemaRefs>
     <ds:schemaRef ds:uri="http://schemas.openxmlformats.org/officeDocument/2006/bibliography"/>
   </ds:schemaRefs>

</xml_diff>